<commit_message>
Basic authenticate with hardcode more flexible configuration with multiple users and roles
</commit_message>
<xml_diff>
--- a/documents/unitTest.docx
+++ b/documents/unitTest.docx
@@ -19,8 +19,6 @@
         </w:rPr>
         <w:t>Test with basic with hardcode configuration authenticate user/pass</w:t>
       </w:r>
-      <w:bookmarkStart w:id="0" w:name="_GoBack"/>
-      <w:bookmarkEnd w:id="0"/>
     </w:p>
     <w:p>
       <w:pPr>
@@ -71,6 +69,157 @@
         </w:drawing>
       </w:r>
     </w:p>
+    <w:p>
+      <w:pPr>
+        <w:pStyle w:val="ListParagraph"/>
+        <w:numPr>
+          <w:ilvl w:val="0"/>
+          <w:numId w:val="1"/>
+        </w:numPr>
+        <w:rPr>
+          <w:noProof/>
+        </w:rPr>
+      </w:pPr>
+      <w:r>
+        <w:rPr>
+          <w:noProof/>
+        </w:rPr>
+        <w:t>Test with hardcode more flexible configuration with multiple users and roles</w:t>
+      </w:r>
+    </w:p>
+    <w:p>
+      <w:pPr>
+        <w:rPr>
+          <w:noProof/>
+        </w:rPr>
+      </w:pPr>
+      <w:r>
+        <w:rPr>
+          <w:noProof/>
+        </w:rPr>
+        <w:drawing>
+          <wp:inline distT="0" distB="0" distL="0" distR="0" wp14:anchorId="724D263A" wp14:editId="37E4FF65">
+            <wp:extent cx="5943600" cy="1895475"/>
+            <wp:effectExtent l="0" t="0" r="0" b="9525"/>
+            <wp:docPr id="2" name="Picture 2"/>
+            <wp:cNvGraphicFramePr>
+              <a:graphicFrameLocks xmlns:a="http://schemas.openxmlformats.org/drawingml/2006/main" noChangeAspect="1"/>
+            </wp:cNvGraphicFramePr>
+            <a:graphic xmlns:a="http://schemas.openxmlformats.org/drawingml/2006/main">
+              <a:graphicData uri="http://schemas.openxmlformats.org/drawingml/2006/picture">
+                <pic:pic xmlns:pic="http://schemas.openxmlformats.org/drawingml/2006/picture">
+                  <pic:nvPicPr>
+                    <pic:cNvPr id="1" name=""/>
+                    <pic:cNvPicPr/>
+                  </pic:nvPicPr>
+                  <pic:blipFill>
+                    <a:blip r:embed="rId6"/>
+                    <a:stretch>
+                      <a:fillRect/>
+                    </a:stretch>
+                  </pic:blipFill>
+                  <pic:spPr>
+                    <a:xfrm>
+                      <a:off x="0" y="0"/>
+                      <a:ext cx="5943600" cy="1895475"/>
+                    </a:xfrm>
+                    <a:prstGeom prst="rect">
+                      <a:avLst/>
+                    </a:prstGeom>
+                  </pic:spPr>
+                </pic:pic>
+              </a:graphicData>
+            </a:graphic>
+          </wp:inline>
+        </w:drawing>
+      </w:r>
+    </w:p>
+    <w:p>
+      <w:pPr>
+        <w:rPr>
+          <w:noProof/>
+        </w:rPr>
+      </w:pPr>
+    </w:p>
+    <w:p>
+      <w:pPr>
+        <w:rPr>
+          <w:noProof/>
+        </w:rPr>
+      </w:pPr>
+      <w:r>
+        <w:rPr>
+          <w:noProof/>
+        </w:rPr>
+        <w:t>Role admin</w:t>
+      </w:r>
+    </w:p>
+    <w:p>
+      <w:pPr>
+        <w:rPr>
+          <w:noProof/>
+        </w:rPr>
+      </w:pPr>
+      <w:r>
+        <w:rPr>
+          <w:noProof/>
+        </w:rPr>
+        <w:lastRenderedPageBreak/>
+        <w:drawing>
+          <wp:inline distT="0" distB="0" distL="0" distR="0" wp14:anchorId="7FEBC299" wp14:editId="7B00EFD5">
+            <wp:extent cx="5943600" cy="2879725"/>
+            <wp:effectExtent l="0" t="0" r="0" b="0"/>
+            <wp:docPr id="3" name="Picture 3"/>
+            <wp:cNvGraphicFramePr>
+              <a:graphicFrameLocks xmlns:a="http://schemas.openxmlformats.org/drawingml/2006/main" noChangeAspect="1"/>
+            </wp:cNvGraphicFramePr>
+            <a:graphic xmlns:a="http://schemas.openxmlformats.org/drawingml/2006/main">
+              <a:graphicData uri="http://schemas.openxmlformats.org/drawingml/2006/picture">
+                <pic:pic xmlns:pic="http://schemas.openxmlformats.org/drawingml/2006/picture">
+                  <pic:nvPicPr>
+                    <pic:cNvPr id="1" name=""/>
+                    <pic:cNvPicPr/>
+                  </pic:nvPicPr>
+                  <pic:blipFill>
+                    <a:blip r:embed="rId7"/>
+                    <a:stretch>
+                      <a:fillRect/>
+                    </a:stretch>
+                  </pic:blipFill>
+                  <pic:spPr>
+                    <a:xfrm>
+                      <a:off x="0" y="0"/>
+                      <a:ext cx="5943600" cy="2879725"/>
+                    </a:xfrm>
+                    <a:prstGeom prst="rect">
+                      <a:avLst/>
+                    </a:prstGeom>
+                  </pic:spPr>
+                </pic:pic>
+              </a:graphicData>
+            </a:graphic>
+          </wp:inline>
+        </w:drawing>
+      </w:r>
+    </w:p>
+    <w:p>
+      <w:pPr>
+        <w:rPr>
+          <w:noProof/>
+        </w:rPr>
+      </w:pPr>
+    </w:p>
+    <w:p>
+      <w:pPr>
+        <w:pStyle w:val="ListParagraph"/>
+        <w:numPr>
+          <w:ilvl w:val="0"/>
+          <w:numId w:val="1"/>
+        </w:numPr>
+      </w:pPr>
+      <w:bookmarkStart w:id="0" w:name="_GoBack"/>
+      <w:bookmarkEnd w:id="0"/>
+    </w:p>
     <w:sectPr>
       <w:pgSz w:w="12240" w:h="15840"/>
       <w:pgMar w:top="1440" w:right="1440" w:bottom="1440" w:left="1440" w:header="720" w:footer="720" w:gutter="0"/>
@@ -172,8 +321,100 @@
       </w:pPr>
     </w:lvl>
   </w:abstractNum>
+  <w:abstractNum w:abstractNumId="1" w15:restartNumberingAfterBreak="0">
+    <w:nsid w:val="23785D7A"/>
+    <w:multiLevelType w:val="hybridMultilevel"/>
+    <w:tmpl w:val="D2A0C0FC"/>
+    <w:lvl w:ilvl="0" w:tplc="04090011">
+      <w:start w:val="1"/>
+      <w:numFmt w:val="decimal"/>
+      <w:lvlText w:val="%1)"/>
+      <w:lvlJc w:val="left"/>
+      <w:pPr>
+        <w:ind w:left="720" w:hanging="360"/>
+      </w:pPr>
+      <w:rPr>
+        <w:rFonts w:hint="default"/>
+      </w:rPr>
+    </w:lvl>
+    <w:lvl w:ilvl="1" w:tplc="04090019" w:tentative="1">
+      <w:start w:val="1"/>
+      <w:numFmt w:val="lowerLetter"/>
+      <w:lvlText w:val="%2."/>
+      <w:lvlJc w:val="left"/>
+      <w:pPr>
+        <w:ind w:left="1440" w:hanging="360"/>
+      </w:pPr>
+    </w:lvl>
+    <w:lvl w:ilvl="2" w:tplc="0409001B" w:tentative="1">
+      <w:start w:val="1"/>
+      <w:numFmt w:val="lowerRoman"/>
+      <w:lvlText w:val="%3."/>
+      <w:lvlJc w:val="right"/>
+      <w:pPr>
+        <w:ind w:left="2160" w:hanging="180"/>
+      </w:pPr>
+    </w:lvl>
+    <w:lvl w:ilvl="3" w:tplc="0409000F" w:tentative="1">
+      <w:start w:val="1"/>
+      <w:numFmt w:val="decimal"/>
+      <w:lvlText w:val="%4."/>
+      <w:lvlJc w:val="left"/>
+      <w:pPr>
+        <w:ind w:left="2880" w:hanging="360"/>
+      </w:pPr>
+    </w:lvl>
+    <w:lvl w:ilvl="4" w:tplc="04090019" w:tentative="1">
+      <w:start w:val="1"/>
+      <w:numFmt w:val="lowerLetter"/>
+      <w:lvlText w:val="%5."/>
+      <w:lvlJc w:val="left"/>
+      <w:pPr>
+        <w:ind w:left="3600" w:hanging="360"/>
+      </w:pPr>
+    </w:lvl>
+    <w:lvl w:ilvl="5" w:tplc="0409001B" w:tentative="1">
+      <w:start w:val="1"/>
+      <w:numFmt w:val="lowerRoman"/>
+      <w:lvlText w:val="%6."/>
+      <w:lvlJc w:val="right"/>
+      <w:pPr>
+        <w:ind w:left="4320" w:hanging="180"/>
+      </w:pPr>
+    </w:lvl>
+    <w:lvl w:ilvl="6" w:tplc="0409000F" w:tentative="1">
+      <w:start w:val="1"/>
+      <w:numFmt w:val="decimal"/>
+      <w:lvlText w:val="%7."/>
+      <w:lvlJc w:val="left"/>
+      <w:pPr>
+        <w:ind w:left="5040" w:hanging="360"/>
+      </w:pPr>
+    </w:lvl>
+    <w:lvl w:ilvl="7" w:tplc="04090019" w:tentative="1">
+      <w:start w:val="1"/>
+      <w:numFmt w:val="lowerLetter"/>
+      <w:lvlText w:val="%8."/>
+      <w:lvlJc w:val="left"/>
+      <w:pPr>
+        <w:ind w:left="5760" w:hanging="360"/>
+      </w:pPr>
+    </w:lvl>
+    <w:lvl w:ilvl="8" w:tplc="0409001B" w:tentative="1">
+      <w:start w:val="1"/>
+      <w:numFmt w:val="lowerRoman"/>
+      <w:lvlText w:val="%9."/>
+      <w:lvlJc w:val="right"/>
+      <w:pPr>
+        <w:ind w:left="6480" w:hanging="180"/>
+      </w:pPr>
+    </w:lvl>
+  </w:abstractNum>
   <w:num w:numId="1">
     <w:abstractNumId w:val="0"/>
+  </w:num>
+  <w:num w:numId="2">
+    <w:abstractNumId w:val="1"/>
   </w:num>
 </w:numbering>
 </file>

</xml_diff>